<commit_message>
updated fo and medewerker bewrk
</commit_message>
<xml_diff>
--- a/documentatie/Functioneel ontwerp.docx
+++ b/documentatie/Functioneel ontwerp.docx
@@ -9,15 +9,50 @@
           <w:lang w:val="en-GB"/>
         </w:rPr>
       </w:pPr>
-      <w:hyperlink r:id="rId11" w:anchor="h.p_Ty7aduG2GfRB" w:history="1">
-        <w:r>
-          <w:rPr>
-            <w:rStyle w:val="Hyperlink"/>
-            <w:lang w:val="en-GB"/>
-          </w:rPr>
-          <w:t>Functioneel ontwerp</w:t>
-        </w:r>
-      </w:hyperlink>
+      <w:r>
+        <w:fldChar w:fldCharType="begin"/>
+      </w:r>
+      <w:r>
+        <w:rPr>
+          <w:lang w:val="en-GB"/>
+        </w:rPr>
+        <w:instrText xml:space="preserve"> HYPERLINK "https://sites.google.com/view/rijnijssel-ao/sjablonen/25187/algemeen?authuser=0" \l "h.p_Ty7aduG2GfRB" </w:instrText>
+      </w:r>
+      <w:r>
+        <w:fldChar w:fldCharType="separate"/>
+      </w:r>
+      <w:proofErr w:type="spellStart"/>
+      <w:r>
+        <w:rPr>
+          <w:rStyle w:val="Hyperlink"/>
+          <w:lang w:val="en-GB"/>
+        </w:rPr>
+        <w:t>Functioneel</w:t>
+      </w:r>
+      <w:proofErr w:type="spellEnd"/>
+      <w:r>
+        <w:rPr>
+          <w:rStyle w:val="Hyperlink"/>
+          <w:lang w:val="en-GB"/>
+        </w:rPr>
+        <w:t xml:space="preserve"> </w:t>
+      </w:r>
+      <w:proofErr w:type="spellStart"/>
+      <w:r>
+        <w:rPr>
+          <w:rStyle w:val="Hyperlink"/>
+          <w:lang w:val="en-GB"/>
+        </w:rPr>
+        <w:t>ontwerp</w:t>
+      </w:r>
+      <w:proofErr w:type="spellEnd"/>
+      <w:r>
+        <w:rPr>
+          <w:rStyle w:val="Hyperlink"/>
+          <w:lang w:val="en-GB"/>
+        </w:rPr>
+        <w:fldChar w:fldCharType="end"/>
+      </w:r>
     </w:p>
     <w:sdt>
       <w:sdtPr>
@@ -203,7 +238,15 @@
               <w:sdtEndPr/>
               <w:sdtContent>
                 <w:r>
-                  <w:t>Dion, Huzaifa en Jacky</w:t>
+                  <w:t xml:space="preserve">Dion, </w:t>
+                </w:r>
+                <w:proofErr w:type="spellStart"/>
+                <w:r>
+                  <w:t>Huzaifa</w:t>
+                </w:r>
+                <w:proofErr w:type="spellEnd"/>
+                <w:r>
+                  <w:t xml:space="preserve"> en Jacky</w:t>
                 </w:r>
               </w:sdtContent>
             </w:sdt>
@@ -648,6 +691,12 @@
                 <w:b w:val="0"/>
               </w:rPr>
             </w:pPr>
+            <w:r>
+              <w:rPr>
+                <w:b w:val="0"/>
+              </w:rPr>
+              <w:t>29-09-2021</w:t>
+            </w:r>
           </w:p>
         </w:tc>
         <w:tc>
@@ -660,6 +709,9 @@
               <w:jc w:val="center"/>
               <w:cnfStyle w:val="000000000000" w:firstRow="0" w:lastRow="0" w:firstColumn="0" w:lastColumn="0" w:oddVBand="0" w:evenVBand="0" w:oddHBand="0" w:evenHBand="0" w:firstRowFirstColumn="0" w:firstRowLastColumn="0" w:lastRowFirstColumn="0" w:lastRowLastColumn="0"/>
             </w:pPr>
+            <w:r>
+              <w:t>0.2</w:t>
+            </w:r>
           </w:p>
         </w:tc>
         <w:tc>
@@ -671,6 +723,9 @@
               <w:pStyle w:val="Geenafstand"/>
               <w:cnfStyle w:val="000000000000" w:firstRow="0" w:lastRow="0" w:firstColumn="0" w:lastColumn="0" w:oddVBand="0" w:evenVBand="0" w:oddHBand="0" w:evenHBand="0" w:firstRowFirstColumn="0" w:firstRowLastColumn="0" w:lastRowFirstColumn="0" w:lastRowLastColumn="0"/>
             </w:pPr>
+            <w:r>
+              <w:t>Dion</w:t>
+            </w:r>
           </w:p>
         </w:tc>
         <w:tc>
@@ -682,6 +737,9 @@
               <w:pStyle w:val="Geenafstand"/>
               <w:cnfStyle w:val="000000000000" w:firstRow="0" w:lastRow="0" w:firstColumn="0" w:lastColumn="0" w:oddVBand="0" w:evenVBand="0" w:oddHBand="0" w:evenHBand="0" w:firstRowFirstColumn="0" w:firstRowLastColumn="0" w:lastRowFirstColumn="0" w:lastRowLastColumn="0"/>
             </w:pPr>
+            <w:r>
+              <w:t>Functies</w:t>
+            </w:r>
           </w:p>
         </w:tc>
       </w:tr>
@@ -2960,7 +3018,31 @@
     </w:p>
     <w:p>
       <w:r>
-        <w:t>Ons product owner Luuk Burgers heeft de taak voor ons groep om met het project CineFlex aan te werken. Het project CineFlex is een bioscoop website waarin klanten bioscoop tickets en ook alvast stoelen kunnen reserveren.</w:t>
+        <w:t xml:space="preserve">Ons product </w:t>
+      </w:r>
+      <w:proofErr w:type="spellStart"/>
+      <w:r>
+        <w:t>owner</w:t>
+      </w:r>
+      <w:proofErr w:type="spellEnd"/>
+      <w:r>
+        <w:t xml:space="preserve"> Luuk Burgers heeft de taak voor ons groep om met het project </w:t>
+      </w:r>
+      <w:proofErr w:type="spellStart"/>
+      <w:r>
+        <w:t>CineFlex</w:t>
+      </w:r>
+      <w:proofErr w:type="spellEnd"/>
+      <w:r>
+        <w:t xml:space="preserve"> aan te werken. Het project </w:t>
+      </w:r>
+      <w:proofErr w:type="spellStart"/>
+      <w:r>
+        <w:t>CineFlex</w:t>
+      </w:r>
+      <w:proofErr w:type="spellEnd"/>
+      <w:r>
+        <w:t xml:space="preserve"> is een bioscoop website waarin klanten bioscoop tickets en ook alvast stoelen kunnen reserveren.</w:t>
       </w:r>
     </w:p>
     <w:p>
@@ -3042,6 +3124,18 @@
       </w:pPr>
       <w:r>
         <w:t>Klanten</w:t>
+      </w:r>
+    </w:p>
+    <w:p>
+      <w:pPr>
+        <w:pStyle w:val="Lijstalinea"/>
+        <w:numPr>
+          <w:ilvl w:val="0"/>
+          <w:numId w:val="1"/>
+        </w:numPr>
+      </w:pPr>
+      <w:r>
+        <w:t>Gast</w:t>
       </w:r>
     </w:p>
     <w:bookmarkStart w:id="18" w:name="_Toc2080252"/>
@@ -3251,7 +3345,7 @@
           </mc:Fallback>
         </mc:AlternateContent>
       </w:r>
-      <w:hyperlink r:id="rId12" w:anchor="h.p_g69fZ0LgB_Zq" w:history="1">
+      <w:hyperlink r:id="rId11" w:anchor="h.p_g69fZ0LgB_Zq" w:history="1">
         <w:r>
           <w:rPr>
             <w:rStyle w:val="Hyperlink"/>
@@ -3369,7 +3463,7 @@
           </w:tcPr>
           <w:p>
             <w:r>
-              <w:t>n.v.t</w:t>
+              <w:t>Gast</w:t>
             </w:r>
           </w:p>
         </w:tc>
@@ -3394,7 +3488,7 @@
           </w:tcPr>
           <w:p>
             <w:r>
-              <w:t>Website bezoeken en vervolgens op log in klikken</w:t>
+              <w:t>Website bezoeken en vervolgens op login klikken</w:t>
             </w:r>
           </w:p>
         </w:tc>
@@ -3441,7 +3535,7 @@
           </w:tcPr>
           <w:p>
             <w:r>
-              <w:t>Geen</w:t>
+              <w:t>De gebruiker heeft verkeerde inlog gegevens ingevuld</w:t>
             </w:r>
           </w:p>
         </w:tc>
@@ -3463,7 +3557,16 @@
           </w:tcPr>
           <w:p>
             <w:r>
-              <w:t>Gebruiker ingelogd</w:t>
+              <w:t>Gebruiker</w:t>
+            </w:r>
+            <w:r>
+              <w:t xml:space="preserve"> is</w:t>
+            </w:r>
+            <w:r>
+              <w:t xml:space="preserve"> ingelogd</w:t>
+            </w:r>
+            <w:r>
+              <w:t xml:space="preserve"> als klant, medewerker of manager</w:t>
             </w:r>
           </w:p>
         </w:tc>
@@ -3661,11 +3764,13 @@
           </mc:Fallback>
         </mc:AlternateContent>
       </w:r>
+      <w:proofErr w:type="spellStart"/>
       <w:r>
         <w:t>Wireframe</w:t>
       </w:r>
       <w:bookmarkEnd w:id="26"/>
       <w:bookmarkEnd w:id="27"/>
+      <w:proofErr w:type="spellEnd"/>
     </w:p>
     <w:p>
       <w:r>
@@ -3688,7 +3793,7 @@
                     <pic:cNvPicPr/>
                   </pic:nvPicPr>
                   <pic:blipFill>
-                    <a:blip r:embed="rId13"/>
+                    <a:blip r:embed="rId12"/>
                     <a:stretch>
                       <a:fillRect/>
                     </a:stretch>
@@ -3819,7 +3924,13 @@
           </w:tcPr>
           <w:p>
             <w:r>
-              <w:t>Als klant de website bezoeken en op “registreren” aanklikken</w:t>
+              <w:t xml:space="preserve">Als </w:t>
+            </w:r>
+            <w:r>
+              <w:t>gast</w:t>
+            </w:r>
+            <w:r>
+              <w:t xml:space="preserve"> de website bezoeken en op “registreren” aanklikken</w:t>
             </w:r>
           </w:p>
         </w:tc>
@@ -3841,8 +3952,16 @@
           </w:tcPr>
           <w:p>
             <w:r>
-              <w:t>Inschrijven voor een account op de website</w:t>
-            </w:r>
+              <w:t xml:space="preserve">Inschrijven </w:t>
+            </w:r>
+            <w:r>
+              <w:t xml:space="preserve">als klant op </w:t>
+            </w:r>
+            <w:proofErr w:type="spellStart"/>
+            <w:r>
+              <w:t>CineFlex</w:t>
+            </w:r>
+            <w:proofErr w:type="spellEnd"/>
           </w:p>
         </w:tc>
       </w:tr>
@@ -3866,7 +3985,7 @@
           </w:tcPr>
           <w:p>
             <w:r>
-              <w:t>Geen</w:t>
+              <w:t>Gebruiker heeft in sommige velden gegevens ingevuld, wachtwoord is niet langer dan 6 karakters of de email bestaat al in de database.</w:t>
             </w:r>
           </w:p>
         </w:tc>
@@ -3888,7 +4007,7 @@
           </w:tcPr>
           <w:p>
             <w:r>
-              <w:t>Account word aangemaakt en opgeslagen in uw database</w:t>
+              <w:t>Nieuw account met de rol klant word toegevoegd in de database.</w:t>
             </w:r>
           </w:p>
         </w:tc>
@@ -3905,11 +4024,13 @@
       </w:pPr>
       <w:bookmarkStart w:id="33" w:name="_Toc2080258"/>
       <w:bookmarkStart w:id="34" w:name="_Toc73394525"/>
+      <w:proofErr w:type="spellStart"/>
       <w:r>
         <w:t>Wireframe</w:t>
       </w:r>
       <w:bookmarkEnd w:id="33"/>
       <w:bookmarkEnd w:id="34"/>
+      <w:proofErr w:type="spellEnd"/>
       <w:r>
         <w:t xml:space="preserve"> </w:t>
       </w:r>
@@ -3939,7 +4060,7 @@
                     <pic:cNvPicPr/>
                   </pic:nvPicPr>
                   <pic:blipFill>
-                    <a:blip r:embed="rId14"/>
+                    <a:blip r:embed="rId13"/>
                     <a:stretch>
                       <a:fillRect/>
                     </a:stretch>
@@ -4066,7 +4187,10 @@
           </w:tcPr>
           <w:p>
             <w:r>
-              <w:t xml:space="preserve">Als </w:t>
+              <w:t>Inloggen als</w:t>
+            </w:r>
+            <w:r>
+              <w:t xml:space="preserve"> </w:t>
             </w:r>
             <w:r>
               <w:t>Manager</w:t>
@@ -4103,7 +4227,7 @@
           </w:tcPr>
           <w:p>
             <w:r>
-              <w:t>Film toevoegen in de database</w:t>
+              <w:t>Een medewerker of manager kan een nieuwe film toevoegen.</w:t>
             </w:r>
           </w:p>
         </w:tc>
@@ -4128,7 +4252,13 @@
           </w:tcPr>
           <w:p>
             <w:r>
-              <w:t>Geen</w:t>
+              <w:t xml:space="preserve">De film </w:t>
+            </w:r>
+            <w:r>
+              <w:t>titel</w:t>
+            </w:r>
+            <w:r>
+              <w:t xml:space="preserve"> bestaat al</w:t>
             </w:r>
           </w:p>
         </w:tc>
@@ -4164,8 +4294,13 @@
       <w:pPr>
         <w:pStyle w:val="Kop3"/>
       </w:pPr>
-      <w:r>
-        <w:t xml:space="preserve">Wireframe </w:t>
+      <w:proofErr w:type="spellStart"/>
+      <w:r>
+        <w:t>Wireframe</w:t>
+      </w:r>
+      <w:proofErr w:type="spellEnd"/>
+      <w:r>
+        <w:t xml:space="preserve"> </w:t>
       </w:r>
     </w:p>
     <w:p/>
@@ -4193,7 +4328,7 @@
                     <pic:cNvPicPr/>
                   </pic:nvPicPr>
                   <pic:blipFill>
-                    <a:blip r:embed="rId15"/>
+                    <a:blip r:embed="rId14"/>
                     <a:stretch>
                       <a:fillRect/>
                     </a:stretch>
@@ -4314,7 +4449,16 @@
           </w:tcPr>
           <w:p>
             <w:r>
-              <w:t>Als Manager of Medewerker op de tabblad “alle films” indrukken en klik naast het gewenste film op het TV symbool knop en vervolgens op bewerken klikt kan hij/zij de film informatie bewerken.</w:t>
+              <w:t>Inloggen als</w:t>
+            </w:r>
+            <w:r>
+              <w:t xml:space="preserve"> Manager of Medewerker</w:t>
+            </w:r>
+            <w:r>
+              <w:t xml:space="preserve">, vervolgens </w:t>
+            </w:r>
+            <w:r>
+              <w:t>op de tabblad “alle films” indrukken en klik naast het gewenste film op het TV symbool knop en vervolgens op bewerken klikt kan hij/zij de film informatie bewerken.</w:t>
             </w:r>
           </w:p>
         </w:tc>
@@ -4336,7 +4480,7 @@
           </w:tcPr>
           <w:p>
             <w:r>
-              <w:t>Het wijzigen van film info.</w:t>
+              <w:t>Een manager of medewerker kan een film bewerken als hij/zij naast het knopje bewerken klikt.</w:t>
             </w:r>
           </w:p>
         </w:tc>
@@ -4361,7 +4505,7 @@
           </w:tcPr>
           <w:p>
             <w:r>
-              <w:t>Geen</w:t>
+              <w:t>Film titel bestaat al.</w:t>
             </w:r>
           </w:p>
         </w:tc>
@@ -4383,7 +4527,10 @@
           </w:tcPr>
           <w:p>
             <w:r>
-              <w:t>Film word aangemaakt en opgeslagen in uw database</w:t>
+              <w:t xml:space="preserve">Film word </w:t>
+            </w:r>
+            <w:r>
+              <w:t>bewerkt en opgeslagen in de database</w:t>
             </w:r>
           </w:p>
         </w:tc>
@@ -4402,9 +4549,13 @@
       <w:pPr>
         <w:pStyle w:val="Kop3"/>
       </w:pPr>
-      <w:r>
-        <w:lastRenderedPageBreak/>
-        <w:t xml:space="preserve">Wireframe </w:t>
+      <w:proofErr w:type="spellStart"/>
+      <w:r>
+        <w:t>Wireframe</w:t>
+      </w:r>
+      <w:proofErr w:type="spellEnd"/>
+      <w:r>
+        <w:t xml:space="preserve"> </w:t>
       </w:r>
     </w:p>
     <w:p/>
@@ -4429,7 +4580,7 @@
                     <pic:cNvPicPr/>
                   </pic:nvPicPr>
                   <pic:blipFill>
-                    <a:blip r:embed="rId16"/>
+                    <a:blip r:embed="rId15"/>
                     <a:stretch>
                       <a:fillRect/>
                     </a:stretch>
@@ -4455,12 +4606,15 @@
     <w:p>
       <w:pPr>
         <w:pStyle w:val="Kop2"/>
+        <w:rPr>
+          <w:color w:val="FF0000"/>
+        </w:rPr>
       </w:pPr>
       <w:r>
-        <w:t xml:space="preserve">Functie: </w:t>
-      </w:r>
-      <w:r>
-        <w:t>Film verwijderen</w:t>
+        <w:rPr>
+          <w:color w:val="FF0000"/>
+        </w:rPr>
+        <w:t>Functie: Film verwijderen</w:t>
       </w:r>
     </w:p>
     <w:p>
@@ -4570,7 +4724,23 @@
           </w:tcPr>
           <w:p>
             <w:r>
-              <w:t>Film updated in de database naar active 0</w:t>
+              <w:t xml:space="preserve">Film </w:t>
+            </w:r>
+            <w:proofErr w:type="spellStart"/>
+            <w:r>
+              <w:t>updated</w:t>
+            </w:r>
+            <w:proofErr w:type="spellEnd"/>
+            <w:r>
+              <w:t xml:space="preserve"> in de database naar </w:t>
+            </w:r>
+            <w:proofErr w:type="spellStart"/>
+            <w:r>
+              <w:t>active</w:t>
+            </w:r>
+            <w:proofErr w:type="spellEnd"/>
+            <w:r>
+              <w:t xml:space="preserve"> 0</w:t>
             </w:r>
           </w:p>
         </w:tc>
@@ -4628,8 +4798,13 @@
       <w:pPr>
         <w:pStyle w:val="Kop3"/>
       </w:pPr>
-      <w:r>
-        <w:t xml:space="preserve">Wireframe </w:t>
+      <w:proofErr w:type="spellStart"/>
+      <w:r>
+        <w:t>Wireframe</w:t>
+      </w:r>
+      <w:proofErr w:type="spellEnd"/>
+      <w:r>
+        <w:t xml:space="preserve"> </w:t>
       </w:r>
     </w:p>
     <w:p/>
@@ -4655,7 +4830,7 @@
                     <pic:cNvPicPr/>
                   </pic:nvPicPr>
                   <pic:blipFill>
-                    <a:blip r:embed="rId17"/>
+                    <a:blip r:embed="rId16"/>
                     <a:stretch>
                       <a:fillRect/>
                     </a:stretch>
@@ -4773,7 +4948,10 @@
           </w:tcPr>
           <w:p>
             <w:r>
-              <w:t>Als Manager op de tabblad “Medewerkers” indrukken en rechtsboven op “Toevoegen medewerker” knop klikken om een medewerker toe te voegen en vul de informatie in en klik daarna op “Toevoegen”.</w:t>
+              <w:t xml:space="preserve">Als Manager </w:t>
+            </w:r>
+            <w:r>
+              <w:t>ingelogd zijn en naar de tabblad “medewerkers” navigeren.</w:t>
             </w:r>
           </w:p>
         </w:tc>
@@ -4795,7 +4973,7 @@
           </w:tcPr>
           <w:p>
             <w:r>
-              <w:t>Medewerker toevoegen vanuit een sollicitatie</w:t>
+              <w:t>Managers kunnen via tabblad medewerkers een medewerker aannemen door de knop aannemen te klikken en vervolgens hun gegevens invullen</w:t>
             </w:r>
           </w:p>
         </w:tc>
@@ -4820,7 +4998,7 @@
           </w:tcPr>
           <w:p>
             <w:r>
-              <w:t>Geen</w:t>
+              <w:t>E-mail bestaat al in de database</w:t>
             </w:r>
           </w:p>
         </w:tc>
@@ -4845,7 +5023,7 @@
               <w:t xml:space="preserve">Medewerker word toegevoegd in het medewerker overzicht en zijn gegevens worden ook opgeslagen in </w:t>
             </w:r>
             <w:r>
-              <w:t>uw</w:t>
+              <w:t>de</w:t>
             </w:r>
             <w:r>
               <w:t xml:space="preserve"> database.</w:t>
@@ -4859,8 +5037,13 @@
       <w:pPr>
         <w:pStyle w:val="Kop3"/>
       </w:pPr>
-      <w:r>
-        <w:t xml:space="preserve">Wireframe </w:t>
+      <w:proofErr w:type="spellStart"/>
+      <w:r>
+        <w:t>Wireframe</w:t>
+      </w:r>
+      <w:proofErr w:type="spellEnd"/>
+      <w:r>
+        <w:t xml:space="preserve"> </w:t>
       </w:r>
     </w:p>
     <w:p/>
@@ -4886,7 +5069,7 @@
                     <pic:cNvPicPr/>
                   </pic:nvPicPr>
                   <pic:blipFill>
-                    <a:blip r:embed="rId18"/>
+                    <a:blip r:embed="rId17"/>
                     <a:stretch>
                       <a:fillRect/>
                     </a:stretch>
@@ -5051,7 +5234,7 @@
           </w:tcPr>
           <w:p>
             <w:r>
-              <w:t>Geen</w:t>
+              <w:t>E-mail bestaat al</w:t>
             </w:r>
           </w:p>
         </w:tc>
@@ -5084,8 +5267,13 @@
       <w:pPr>
         <w:pStyle w:val="Kop3"/>
       </w:pPr>
-      <w:r>
-        <w:t xml:space="preserve">Wireframe </w:t>
+      <w:proofErr w:type="spellStart"/>
+      <w:r>
+        <w:t>Wireframe</w:t>
+      </w:r>
+      <w:proofErr w:type="spellEnd"/>
+      <w:r>
+        <w:t xml:space="preserve"> </w:t>
       </w:r>
     </w:p>
     <w:p/>
@@ -5110,7 +5298,7 @@
                     <pic:cNvPicPr/>
                   </pic:nvPicPr>
                   <pic:blipFill>
-                    <a:blip r:embed="rId19"/>
+                    <a:blip r:embed="rId18"/>
                     <a:stretch>
                       <a:fillRect/>
                     </a:stretch>
@@ -5229,7 +5417,10 @@
           </w:tcPr>
           <w:p>
             <w:r>
-              <w:t>Als Manager op de tabblad “Medewerkers” indrukken en naast het gewenste werknemer op “Ontslaan” klikt.</w:t>
+              <w:t xml:space="preserve">Als Manager op de tabblad “Medewerkers” </w:t>
+            </w:r>
+            <w:r>
+              <w:t>navigeren</w:t>
             </w:r>
           </w:p>
         </w:tc>
@@ -5251,7 +5442,16 @@
           </w:tcPr>
           <w:p>
             <w:r>
-              <w:t>Ontslaan van medewerkers</w:t>
+              <w:t xml:space="preserve">Naast de naam van een medewerker zie je de knop ontslaan. </w:t>
+            </w:r>
+            <w:r>
+              <w:t xml:space="preserve">Wanneer de manager hier op drukt word een medewerker </w:t>
+            </w:r>
+            <w:r>
+              <w:t>ontslagen</w:t>
+            </w:r>
+            <w:r>
+              <w:t xml:space="preserve"> en verwijderd uit de database</w:t>
             </w:r>
           </w:p>
         </w:tc>
@@ -5276,7 +5476,7 @@
           </w:tcPr>
           <w:p>
             <w:r>
-              <w:t>Geen</w:t>
+              <w:t>Als er geen medewerker beschikbaar is om te ontslaan.</w:t>
             </w:r>
           </w:p>
         </w:tc>
@@ -5298,7 +5498,10 @@
           </w:tcPr>
           <w:p>
             <w:r>
-              <w:t>Medewerker data word aangepast en opgeslagen in de database.</w:t>
+              <w:t xml:space="preserve">Medewerker </w:t>
+            </w:r>
+            <w:r>
+              <w:t>word ontslagen en verwijderd gegevens in de database</w:t>
             </w:r>
           </w:p>
         </w:tc>
@@ -5309,8 +5512,13 @@
       <w:pPr>
         <w:pStyle w:val="Kop3"/>
       </w:pPr>
-      <w:r>
-        <w:t xml:space="preserve">Wireframe </w:t>
+      <w:proofErr w:type="spellStart"/>
+      <w:r>
+        <w:t>Wireframe</w:t>
+      </w:r>
+      <w:proofErr w:type="spellEnd"/>
+      <w:r>
+        <w:t xml:space="preserve"> </w:t>
       </w:r>
     </w:p>
     <w:p/>
@@ -5335,7 +5543,7 @@
                     <pic:cNvPicPr/>
                   </pic:nvPicPr>
                   <pic:blipFill>
-                    <a:blip r:embed="rId20"/>
+                    <a:blip r:embed="rId19"/>
                     <a:stretch>
                       <a:fillRect/>
                     </a:stretch>
@@ -5549,7 +5757,7 @@
           </mc:Fallback>
         </mc:AlternateContent>
       </w:r>
-      <w:hyperlink r:id="rId21" w:anchor="h.p_xITBq9OCDROn" w:history="1">
+      <w:hyperlink r:id="rId20" w:anchor="h.p_xITBq9OCDROn" w:history="1">
         <w:r>
           <w:rPr>
             <w:rStyle w:val="Hyperlink"/>
@@ -5627,7 +5835,7 @@
                     <pic:cNvPicPr/>
                   </pic:nvPicPr>
                   <pic:blipFill>
-                    <a:blip r:embed="rId22"/>
+                    <a:blip r:embed="rId21"/>
                     <a:stretch>
                       <a:fillRect/>
                     </a:stretch>
@@ -5701,7 +5909,7 @@
                     <pic:cNvPicPr/>
                   </pic:nvPicPr>
                   <pic:blipFill>
-                    <a:blip r:embed="rId23"/>
+                    <a:blip r:embed="rId22"/>
                     <a:stretch>
                       <a:fillRect/>
                     </a:stretch>
@@ -5758,7 +5966,7 @@
                     <pic:cNvPicPr/>
                   </pic:nvPicPr>
                   <pic:blipFill>
-                    <a:blip r:embed="rId24"/>
+                    <a:blip r:embed="rId23"/>
                     <a:stretch>
                       <a:fillRect/>
                     </a:stretch>
@@ -6033,7 +6241,7 @@
           </mc:Fallback>
         </mc:AlternateContent>
       </w:r>
-      <w:hyperlink r:id="rId25" w:anchor="h.p_B7VnvpcuT4K2" w:history="1">
+      <w:hyperlink r:id="rId24" w:anchor="h.p_B7VnvpcuT4K2" w:history="1">
         <w:r>
           <w:rPr>
             <w:rStyle w:val="Hyperlink"/>
@@ -7159,10 +7367,10 @@
       </w:pPr>
     </w:p>
     <w:sectPr>
-      <w:headerReference w:type="default" r:id="rId26"/>
-      <w:footerReference w:type="even" r:id="rId27"/>
-      <w:footerReference w:type="default" r:id="rId28"/>
-      <w:footerReference w:type="first" r:id="rId29"/>
+      <w:headerReference w:type="default" r:id="rId25"/>
+      <w:footerReference w:type="even" r:id="rId26"/>
+      <w:footerReference w:type="default" r:id="rId27"/>
+      <w:footerReference w:type="first" r:id="rId28"/>
       <w:pgSz w:w="11906" w:h="16838"/>
       <w:pgMar w:top="1417" w:right="1417" w:bottom="1417" w:left="1417" w:header="708" w:footer="708" w:gutter="0"/>
       <w:cols w:space="708"/>
@@ -7494,7 +7702,34 @@
         <w:lang w:val="en-GB"/>
       </w:rPr>
       <w:tab/>
-      <w:t>Functioneel ontwerp (</w:t>
+    </w:r>
+    <w:proofErr w:type="spellStart"/>
+    <w:r>
+      <w:rPr>
+        <w:lang w:val="en-GB"/>
+      </w:rPr>
+      <w:t>Functioneel</w:t>
+    </w:r>
+    <w:proofErr w:type="spellEnd"/>
+    <w:r>
+      <w:rPr>
+        <w:lang w:val="en-GB"/>
+      </w:rPr>
+      <w:t xml:space="preserve"> </w:t>
+    </w:r>
+    <w:proofErr w:type="spellStart"/>
+    <w:r>
+      <w:rPr>
+        <w:lang w:val="en-GB"/>
+      </w:rPr>
+      <w:t>ontwerp</w:t>
+    </w:r>
+    <w:proofErr w:type="spellEnd"/>
+    <w:r>
+      <w:rPr>
+        <w:lang w:val="en-GB"/>
+      </w:rPr>
+      <w:t xml:space="preserve"> (</w:t>
     </w:r>
     <w:r>
       <w:fldChar w:fldCharType="begin"/>
@@ -7792,12 +8027,28 @@
         </mc:Fallback>
       </mc:AlternateContent>
     </w:r>
+    <w:proofErr w:type="spellStart"/>
     <w:r>
       <w:rPr>
         <w:lang w:val="en-GB"/>
       </w:rPr>
-      <w:t>Functioneel ontwerp</w:t>
+      <w:t>Functioneel</w:t>
     </w:r>
+    <w:proofErr w:type="spellEnd"/>
+    <w:r>
+      <w:rPr>
+        <w:lang w:val="en-GB"/>
+      </w:rPr>
+      <w:t xml:space="preserve"> </w:t>
+    </w:r>
+    <w:proofErr w:type="spellStart"/>
+    <w:r>
+      <w:rPr>
+        <w:lang w:val="en-GB"/>
+      </w:rPr>
+      <w:t>ontwerp</w:t>
+    </w:r>
+    <w:proofErr w:type="spellEnd"/>
     <w:r>
       <w:rPr>
         <w:lang w:val="en-GB"/>
@@ -9903,6 +10154,7 @@
     <w:rsid w:val="0040012E"/>
     <w:rsid w:val="00694F48"/>
     <w:rsid w:val="007F47F3"/>
+    <w:rsid w:val="00B828A1"/>
     <w:rsid w:val="00BF692D"/>
     <w:rsid w:val="00BF6BEE"/>
     <w:rsid w:val="00C14F7E"/>
@@ -10680,6 +10932,12 @@
 </file>
 
 <file path=customXml/item1.xml><?xml version="1.0" encoding="utf-8"?>
+<p:properties xmlns:p="http://schemas.microsoft.com/office/2006/metadata/properties" xmlns:xsi="http://www.w3.org/2001/XMLSchema-instance" xmlns:pc="http://schemas.microsoft.com/office/infopath/2007/PartnerControls">
+  <documentManagement/>
+</p:properties>
+</file>
+
+<file path=customXml/item2.xml><?xml version="1.0" encoding="utf-8"?>
 <ct:contentTypeSchema xmlns:ct="http://schemas.microsoft.com/office/2006/metadata/contentType" xmlns:ma="http://schemas.microsoft.com/office/2006/metadata/properties/metaAttributes" ct:_="" ma:_="" ma:contentTypeName="Document" ma:contentTypeID="0x010100A5890FD8E2AB6E4DAA8DE63570D6AFA3" ma:contentTypeVersion="8" ma:contentTypeDescription="Een nieuw document maken." ma:contentTypeScope="" ma:versionID="5b7fdcf29434dad92f0ac3a0dd293b1e">
   <xsd:schema xmlns:xsd="http://www.w3.org/2001/XMLSchema" xmlns:xs="http://www.w3.org/2001/XMLSchema" xmlns:p="http://schemas.microsoft.com/office/2006/metadata/properties" xmlns:ns2="45fa6d14-934b-44a0-9747-c035f1438e9b" xmlns:ns3="9b23f896-9a04-4114-b73b-55cbe372e205" targetNamespace="http://schemas.microsoft.com/office/2006/metadata/properties" ma:root="true" ma:fieldsID="30fa0da3bc8d4f53acf812560ee6efb4" ns2:_="" ns3:_="">
     <xsd:import namespace="45fa6d14-934b-44a0-9747-c035f1438e9b"/>
@@ -10870,13 +11128,11 @@
 </ct:contentTypeSchema>
 </file>
 
-<file path=customXml/item2.xml><?xml version="1.0" encoding="utf-8"?>
-<p:properties xmlns:p="http://schemas.microsoft.com/office/2006/metadata/properties" xmlns:xsi="http://www.w3.org/2001/XMLSchema-instance" xmlns:pc="http://schemas.microsoft.com/office/infopath/2007/PartnerControls">
-  <documentManagement/>
-</p:properties>
+<file path=customXml/item3.xml><?xml version="1.0" encoding="utf-8"?>
+<b:Sources xmlns:b="http://schemas.openxmlformats.org/officeDocument/2006/bibliography" xmlns="http://schemas.openxmlformats.org/officeDocument/2006/bibliography" SelectedStyle="\APASixthEditionOfficeOnline.xsl" StyleName="APA" Version="6"/>
 </file>
 
-<file path=customXml/item3.xml><?xml version="1.0" encoding="utf-8"?>
+<file path=customXml/item4.xml><?xml version="1.0" encoding="utf-8"?>
 <?mso-contentType ?>
 <FormTemplates xmlns="http://schemas.microsoft.com/sharepoint/v3/contenttype/forms">
   <Display>DocumentLibraryForm</Display>
@@ -10885,11 +11141,16 @@
 </FormTemplates>
 </file>
 
-<file path=customXml/item4.xml><?xml version="1.0" encoding="utf-8"?>
-<b:Sources xmlns:b="http://schemas.openxmlformats.org/officeDocument/2006/bibliography" xmlns="http://schemas.openxmlformats.org/officeDocument/2006/bibliography" SelectedStyle="\APASixthEditionOfficeOnline.xsl" StyleName="APA" Version="6"/>
+<file path=customXml/itemProps1.xml><?xml version="1.0" encoding="utf-8"?>
+<ds:datastoreItem xmlns:ds="http://schemas.openxmlformats.org/officeDocument/2006/customXml" ds:itemID="{7F26A801-F9B6-4CC3-B424-63B0B431BCCF}">
+  <ds:schemaRefs>
+    <ds:schemaRef ds:uri="http://schemas.microsoft.com/office/2006/metadata/properties"/>
+    <ds:schemaRef ds:uri="http://schemas.microsoft.com/office/infopath/2007/PartnerControls"/>
+  </ds:schemaRefs>
+</ds:datastoreItem>
 </file>
 
-<file path=customXml/itemProps1.xml><?xml version="1.0" encoding="utf-8"?>
+<file path=customXml/itemProps2.xml><?xml version="1.0" encoding="utf-8"?>
 <ds:datastoreItem xmlns:ds="http://schemas.openxmlformats.org/officeDocument/2006/customXml" ds:itemID="{E1E59464-3DDE-4FE8-9C4E-2419A18EEDD0}">
   <ds:schemaRefs>
     <ds:schemaRef ds:uri="http://schemas.microsoft.com/office/2006/metadata/contentType"/>
@@ -10908,27 +11169,18 @@
 </ds:datastoreItem>
 </file>
 
-<file path=customXml/itemProps2.xml><?xml version="1.0" encoding="utf-8"?>
-<ds:datastoreItem xmlns:ds="http://schemas.openxmlformats.org/officeDocument/2006/customXml" ds:itemID="{7F26A801-F9B6-4CC3-B424-63B0B431BCCF}">
+<file path=customXml/itemProps3.xml><?xml version="1.0" encoding="utf-8"?>
+<ds:datastoreItem xmlns:ds="http://schemas.openxmlformats.org/officeDocument/2006/customXml" ds:itemID="{1D41F5E2-FC0D-440F-AE26-F9D485BBC259}">
   <ds:schemaRefs>
-    <ds:schemaRef ds:uri="http://schemas.microsoft.com/office/2006/metadata/properties"/>
-    <ds:schemaRef ds:uri="http://schemas.microsoft.com/office/infopath/2007/PartnerControls"/>
+    <ds:schemaRef ds:uri="http://schemas.openxmlformats.org/officeDocument/2006/bibliography"/>
   </ds:schemaRefs>
 </ds:datastoreItem>
 </file>
 
-<file path=customXml/itemProps3.xml><?xml version="1.0" encoding="utf-8"?>
+<file path=customXml/itemProps4.xml><?xml version="1.0" encoding="utf-8"?>
 <ds:datastoreItem xmlns:ds="http://schemas.openxmlformats.org/officeDocument/2006/customXml" ds:itemID="{0A40A84B-351E-4840-98F4-E589742AB4BD}">
   <ds:schemaRefs>
     <ds:schemaRef ds:uri="http://schemas.microsoft.com/sharepoint/v3/contenttype/forms"/>
   </ds:schemaRefs>
 </ds:datastoreItem>
-</file>
-
-<file path=customXml/itemProps4.xml><?xml version="1.0" encoding="utf-8"?>
-<ds:datastoreItem xmlns:ds="http://schemas.openxmlformats.org/officeDocument/2006/customXml" ds:itemID="{1D41F5E2-FC0D-440F-AE26-F9D485BBC259}">
-  <ds:schemaRefs>
-    <ds:schemaRef ds:uri="http://schemas.openxmlformats.org/officeDocument/2006/bibliography"/>
-  </ds:schemaRefs>
-</ds:datastoreItem>
 </file>
</xml_diff>